<commit_message>
update install stuff for supporting compatibility with previous db version
</commit_message>
<xml_diff>
--- a/opt/ltfsarchiver/documentation/DOCS/LTFSArchiverInstallation.docx
+++ b/opt/ltfsarchiver/documentation/DOCS/LTFSArchiverInstallation.docx
@@ -1,6 +1,6 @@
 
 <file path=word/document.xml><?xml version="1.0" encoding="utf-8"?>
-<w:document xmlns:wpc="http://schemas.microsoft.com/office/word/2010/wordprocessingCanvas" xmlns:mc="http://schemas.openxmlformats.org/markup-compatibility/2006" xmlns:o="urn:schemas-microsoft-com:office:office" xmlns:r="http://schemas.openxmlformats.org/officeDocument/2006/relationships" xmlns:m="http://schemas.openxmlformats.org/officeDocument/2006/math" xmlns:v="urn:schemas-microsoft-com:vml" xmlns:wp14="http://schemas.microsoft.com/office/word/2010/wordprocessingDrawing" xmlns:wp="http://schemas.openxmlformats.org/drawingml/2006/wordprocessingDrawing" xmlns:w10="urn:schemas-microsoft-com:office:word" xmlns:w="http://schemas.openxmlformats.org/wordprocessingml/2006/main" xmlns:w14="http://schemas.microsoft.com/office/word/2010/wordml" xmlns:wpg="http://schemas.microsoft.com/office/word/2010/wordprocessingGroup" xmlns:wpi="http://schemas.microsoft.com/office/word/2010/wordprocessingInk" xmlns:wne="http://schemas.microsoft.com/office/word/2006/wordml" xmlns:wps="http://schemas.microsoft.com/office/word/2010/wordprocessingShape" mc:Ignorable="w14 wp14">
+<w:document xmlns:ve="http://schemas.openxmlformats.org/markup-compatibility/2006" xmlns:o="urn:schemas-microsoft-com:office:office" xmlns:r="http://schemas.openxmlformats.org/officeDocument/2006/relationships" xmlns:m="http://schemas.openxmlformats.org/officeDocument/2006/math" xmlns:v="urn:schemas-microsoft-com:vml" xmlns:wp="http://schemas.openxmlformats.org/drawingml/2006/wordprocessingDrawing" xmlns:w10="urn:schemas-microsoft-com:office:word" xmlns:w="http://schemas.openxmlformats.org/wordprocessingml/2006/main" xmlns:wne="http://schemas.microsoft.com/office/word/2006/wordml">
   <w:body>
     <w:p>
       <w:pPr>
@@ -23,10 +23,17 @@
         <w:rPr>
           <w:lang w:val="en-US"/>
         </w:rPr>
-        <w:t xml:space="preserve"> 1.0</w:t>
+        <w:t xml:space="preserve"> 1.</w:t>
       </w:r>
       <w:bookmarkEnd w:id="0"/>
-    </w:p>
+      <w:r>
+        <w:rPr>
+          <w:lang w:val="en-US"/>
+        </w:rPr>
+        <w:t>1</w:t>
+      </w:r>
+    </w:p>
+    <w:bookmarkEnd w:id="1"/>
     <w:p>
       <w:pPr>
         <w:pStyle w:val="Titolo2"/>
@@ -34,9 +41,6 @@
           <w:lang w:val="en-US"/>
         </w:rPr>
       </w:pPr>
-      <w:bookmarkStart w:id="2" w:name="_GoBack"/>
-      <w:bookmarkEnd w:id="1"/>
-      <w:bookmarkEnd w:id="2"/>
       <w:r>
         <w:rPr>
           <w:lang w:val="en-US"/>
@@ -46,7 +50,7 @@
     </w:p>
     <w:p>
       <w:pPr>
-        <w:pStyle w:val="Corpotesto"/>
+        <w:pStyle w:val="Corpodeltesto"/>
         <w:rPr>
           <w:lang w:val="en-US"/>
         </w:rPr>
@@ -79,7 +83,7 @@
     </w:p>
     <w:p>
       <w:pPr>
-        <w:pStyle w:val="Corpotesto"/>
+        <w:pStyle w:val="Corpodeltesto"/>
         <w:rPr>
           <w:lang w:val="en-US"/>
         </w:rPr>
@@ -107,7 +111,7 @@
     </w:p>
     <w:p>
       <w:pPr>
-        <w:pStyle w:val="Corpotesto"/>
+        <w:pStyle w:val="Corpodeltesto"/>
         <w:rPr>
           <w:lang w:val="en-US"/>
         </w:rPr>
@@ -139,7 +143,7 @@
     </w:p>
     <w:p>
       <w:pPr>
-        <w:pStyle w:val="Corpotesto"/>
+        <w:pStyle w:val="Corpodeltesto"/>
         <w:numPr>
           <w:ilvl w:val="0"/>
           <w:numId w:val="4"/>
@@ -163,7 +167,7 @@
     </w:p>
     <w:p>
       <w:pPr>
-        <w:pStyle w:val="Corpotesto"/>
+        <w:pStyle w:val="Corpodeltesto"/>
         <w:numPr>
           <w:ilvl w:val="0"/>
           <w:numId w:val="4"/>
@@ -201,7 +205,7 @@
     </w:p>
     <w:p>
       <w:pPr>
-        <w:pStyle w:val="Corpotesto"/>
+        <w:pStyle w:val="Corpodeltesto"/>
         <w:ind w:left="720"/>
         <w:rPr>
           <w:lang w:val="en-US"/>
@@ -234,7 +238,7 @@
     </w:p>
     <w:p>
       <w:pPr>
-        <w:pStyle w:val="Corpotesto"/>
+        <w:pStyle w:val="Corpodeltesto"/>
         <w:ind w:left="720"/>
         <w:jc w:val="both"/>
         <w:rPr>
@@ -345,7 +349,7 @@
     </w:p>
     <w:p>
       <w:pPr>
-        <w:pStyle w:val="Corpotesto"/>
+        <w:pStyle w:val="Corpodeltesto"/>
         <w:ind w:left="720"/>
         <w:rPr>
           <w:i/>
@@ -359,10 +363,18 @@
         </w:rPr>
         <w:t xml:space="preserve"> </w:t>
       </w:r>
-      <w:proofErr w:type="spellStart"/>
-      <w:r>
-        <w:rPr>
-          <w:rFonts w:ascii="Courier New" w:hAnsi="Courier New" w:cs="Courier New"/>
+      <w:r>
+        <w:rPr>
+          <w:i/>
+          <w:lang w:val="en-US"/>
+        </w:rPr>
+        <w:t xml:space="preserve"> </w:t>
+      </w:r>
+      <w:proofErr w:type="spellStart"/>
+      <w:r>
+        <w:rPr>
+          <w:rFonts w:ascii="Courier New" w:hAnsi="Courier New" w:cs="Courier New"/>
+          <w:i/>
           <w:sz w:val="20"/>
           <w:szCs w:val="20"/>
           <w:lang w:val="en-US"/>
@@ -373,31 +385,34 @@
       <w:r>
         <w:rPr>
           <w:rFonts w:ascii="Courier New" w:hAnsi="Courier New" w:cs="Courier New"/>
-          <w:sz w:val="20"/>
-          <w:szCs w:val="20"/>
-          <w:lang w:val="en-US"/>
-        </w:rPr>
-        <w:t xml:space="preserve"> -f /</w:t>
-      </w:r>
-      <w:proofErr w:type="spellStart"/>
-      <w:r>
-        <w:rPr>
-          <w:rFonts w:ascii="Courier New" w:hAnsi="Courier New" w:cs="Courier New"/>
-          <w:sz w:val="20"/>
-          <w:szCs w:val="20"/>
-          <w:lang w:val="en-US"/>
-        </w:rPr>
-        <w:t>dev</w:t>
-      </w:r>
-      <w:proofErr w:type="spellEnd"/>
-      <w:r>
-        <w:rPr>
-          <w:rFonts w:ascii="Courier New" w:hAnsi="Courier New" w:cs="Courier New"/>
-          <w:sz w:val="20"/>
-          <w:szCs w:val="20"/>
-          <w:lang w:val="en-US"/>
-        </w:rPr>
-        <w:t>/st0 rewind</w:t>
+          <w:i/>
+          <w:sz w:val="20"/>
+          <w:szCs w:val="20"/>
+          <w:lang w:val="en-US"/>
+        </w:rPr>
+        <w:t xml:space="preserve"> -f /dev/</w:t>
+      </w:r>
+      <w:proofErr w:type="spellStart"/>
+      <w:r>
+        <w:rPr>
+          <w:rFonts w:ascii="Courier New" w:hAnsi="Courier New" w:cs="Courier New"/>
+          <w:i/>
+          <w:sz w:val="20"/>
+          <w:szCs w:val="20"/>
+          <w:lang w:val="en-US"/>
+        </w:rPr>
+        <w:t>st0</w:t>
+      </w:r>
+      <w:proofErr w:type="spellEnd"/>
+      <w:r>
+        <w:rPr>
+          <w:rFonts w:ascii="Courier New" w:hAnsi="Courier New" w:cs="Courier New"/>
+          <w:i/>
+          <w:sz w:val="20"/>
+          <w:szCs w:val="20"/>
+          <w:lang w:val="en-US"/>
+        </w:rPr>
+        <w:t xml:space="preserve"> rewind</w:t>
       </w:r>
       <w:r>
         <w:rPr>
@@ -443,22 +458,49 @@
           <w:i/>
           <w:lang w:val="en-US"/>
         </w:rPr>
-        <w:t xml:space="preserve"> st0)</w:t>
-      </w:r>
-    </w:p>
-    <w:p>
-      <w:pPr>
-        <w:pStyle w:val="Corpotesto"/>
+        <w:t xml:space="preserve"> </w:t>
+      </w:r>
+      <w:proofErr w:type="spellStart"/>
+      <w:r>
+        <w:rPr>
+          <w:i/>
+          <w:lang w:val="en-US"/>
+        </w:rPr>
+        <w:t>st0</w:t>
+      </w:r>
+      <w:proofErr w:type="spellEnd"/>
+      <w:r>
+        <w:rPr>
+          <w:i/>
+          <w:lang w:val="en-US"/>
+        </w:rPr>
+        <w:t>)</w:t>
+      </w:r>
+    </w:p>
+    <w:p>
+      <w:pPr>
+        <w:pStyle w:val="Corpodeltesto"/>
         <w:ind w:left="720"/>
         <w:rPr>
           <w:i/>
           <w:lang w:val="en-US"/>
         </w:rPr>
       </w:pPr>
-      <w:proofErr w:type="spellStart"/>
-      <w:r>
-        <w:rPr>
-          <w:rFonts w:ascii="Courier New" w:hAnsi="Courier New" w:cs="Courier New"/>
+      <w:r>
+        <w:rPr>
+          <w:rFonts w:ascii="Courier New" w:hAnsi="Courier New" w:cs="Courier New"/>
+          <w:i/>
+          <w:sz w:val="20"/>
+          <w:szCs w:val="20"/>
+          <w:lang w:val="en-US"/>
+        </w:rPr>
+        <w:t xml:space="preserve"> </w:t>
+      </w:r>
+      <w:proofErr w:type="spellStart"/>
+      <w:r>
+        <w:rPr>
+          <w:rFonts w:ascii="Courier New" w:hAnsi="Courier New" w:cs="Courier New"/>
+          <w:i/>
           <w:sz w:val="20"/>
           <w:szCs w:val="20"/>
           <w:lang w:val="en-US"/>
@@ -469,31 +511,34 @@
       <w:r>
         <w:rPr>
           <w:rFonts w:ascii="Courier New" w:hAnsi="Courier New" w:cs="Courier New"/>
-          <w:sz w:val="20"/>
-          <w:szCs w:val="20"/>
-          <w:lang w:val="en-US"/>
-        </w:rPr>
-        <w:t xml:space="preserve">  -f /</w:t>
-      </w:r>
-      <w:proofErr w:type="spellStart"/>
-      <w:r>
-        <w:rPr>
-          <w:rFonts w:ascii="Courier New" w:hAnsi="Courier New" w:cs="Courier New"/>
-          <w:sz w:val="20"/>
-          <w:szCs w:val="20"/>
-          <w:lang w:val="en-US"/>
-        </w:rPr>
-        <w:t>dev</w:t>
-      </w:r>
-      <w:proofErr w:type="spellEnd"/>
-      <w:r>
-        <w:rPr>
-          <w:rFonts w:ascii="Courier New" w:hAnsi="Courier New" w:cs="Courier New"/>
-          <w:sz w:val="20"/>
-          <w:szCs w:val="20"/>
-          <w:lang w:val="en-US"/>
-        </w:rPr>
-        <w:t>/sg5 load 1 0</w:t>
+          <w:i/>
+          <w:sz w:val="20"/>
+          <w:szCs w:val="20"/>
+          <w:lang w:val="en-US"/>
+        </w:rPr>
+        <w:t xml:space="preserve">  -f /dev/</w:t>
+      </w:r>
+      <w:proofErr w:type="spellStart"/>
+      <w:r>
+        <w:rPr>
+          <w:rFonts w:ascii="Courier New" w:hAnsi="Courier New" w:cs="Courier New"/>
+          <w:i/>
+          <w:sz w:val="20"/>
+          <w:szCs w:val="20"/>
+          <w:lang w:val="en-US"/>
+        </w:rPr>
+        <w:t>sg5</w:t>
+      </w:r>
+      <w:proofErr w:type="spellEnd"/>
+      <w:r>
+        <w:rPr>
+          <w:rFonts w:ascii="Courier New" w:hAnsi="Courier New" w:cs="Courier New"/>
+          <w:i/>
+          <w:sz w:val="20"/>
+          <w:szCs w:val="20"/>
+          <w:lang w:val="en-US"/>
+        </w:rPr>
+        <w:t xml:space="preserve"> load 1 0</w:t>
       </w:r>
       <w:r>
         <w:rPr>
@@ -512,7 +557,7 @@
     </w:p>
     <w:p>
       <w:pPr>
-        <w:pStyle w:val="Corpotesto"/>
+        <w:pStyle w:val="Corpodeltesto"/>
         <w:numPr>
           <w:ilvl w:val="0"/>
           <w:numId w:val="4"/>
@@ -554,7 +599,7 @@
     </w:p>
     <w:p>
       <w:pPr>
-        <w:pStyle w:val="Corpotesto"/>
+        <w:pStyle w:val="Corpodeltesto"/>
         <w:ind w:left="720"/>
         <w:rPr>
           <w:lang w:val="en-US"/>
@@ -634,6 +679,7 @@
       <w:r>
         <w:rPr>
           <w:rFonts w:ascii="Courier New" w:hAnsi="Courier New" w:cs="Courier New"/>
+          <w:i/>
           <w:sz w:val="20"/>
           <w:szCs w:val="20"/>
           <w:lang w:val="en-US"/>
@@ -644,6 +690,7 @@
       <w:r>
         <w:rPr>
           <w:rFonts w:ascii="Courier New" w:hAnsi="Courier New" w:cs="Courier New"/>
+          <w:i/>
           <w:sz w:val="20"/>
           <w:szCs w:val="20"/>
           <w:lang w:val="en-US"/>
@@ -654,6 +701,7 @@
       <w:r>
         <w:rPr>
           <w:rFonts w:ascii="Courier New" w:hAnsi="Courier New" w:cs="Courier New"/>
+          <w:i/>
           <w:sz w:val="20"/>
           <w:szCs w:val="20"/>
           <w:lang w:val="en-US"/>
@@ -664,56 +712,120 @@
       <w:r>
         <w:rPr>
           <w:rFonts w:ascii="Courier New" w:hAnsi="Courier New" w:cs="Courier New"/>
-          <w:sz w:val="20"/>
-          <w:szCs w:val="20"/>
-          <w:lang w:val="en-US"/>
-        </w:rPr>
-        <w:t>=/</w:t>
-      </w:r>
-      <w:proofErr w:type="spellStart"/>
-      <w:r>
-        <w:rPr>
-          <w:rFonts w:ascii="Courier New" w:hAnsi="Courier New" w:cs="Courier New"/>
-          <w:sz w:val="20"/>
-          <w:szCs w:val="20"/>
-          <w:lang w:val="en-US"/>
-        </w:rPr>
-        <w:t>dev</w:t>
-      </w:r>
-      <w:proofErr w:type="spellEnd"/>
-      <w:r>
-        <w:rPr>
-          <w:rFonts w:ascii="Courier New" w:hAnsi="Courier New" w:cs="Courier New"/>
+          <w:i/>
+          <w:sz w:val="20"/>
+          <w:szCs w:val="20"/>
+          <w:lang w:val="en-US"/>
+        </w:rPr>
+        <w:t>=/dev/</w:t>
+      </w:r>
+      <w:proofErr w:type="spellStart"/>
+      <w:r>
+        <w:rPr>
+          <w:rFonts w:ascii="Courier New" w:hAnsi="Courier New" w:cs="Courier New"/>
+          <w:i/>
+          <w:sz w:val="20"/>
+          <w:szCs w:val="20"/>
+          <w:lang w:val="en-US"/>
+        </w:rPr>
+        <w:t>st</w:t>
+      </w:r>
+      <w:r>
+        <w:rPr>
+          <w:rFonts w:ascii="Courier New" w:hAnsi="Courier New" w:cs="Courier New"/>
+          <w:i/>
+          <w:sz w:val="20"/>
+          <w:szCs w:val="20"/>
+          <w:lang w:val="en-US"/>
+        </w:rPr>
+        <w:t>0</w:t>
+      </w:r>
+      <w:proofErr w:type="spellEnd"/>
+      <w:r>
+        <w:rPr>
+          <w:rFonts w:ascii="Courier New" w:hAnsi="Courier New" w:cs="Courier New"/>
+          <w:i/>
+          <w:sz w:val="20"/>
+          <w:szCs w:val="20"/>
+          <w:lang w:val="en-US"/>
+        </w:rPr>
+        <w:t xml:space="preserve"> /</w:t>
+      </w:r>
+      <w:proofErr w:type="spellStart"/>
+      <w:r>
+        <w:rPr>
+          <w:rFonts w:ascii="Courier New" w:hAnsi="Courier New" w:cs="Courier New"/>
+          <w:i/>
+          <w:sz w:val="20"/>
+          <w:szCs w:val="20"/>
+          <w:lang w:val="en-US"/>
+        </w:rPr>
+        <w:t>mnt</w:t>
+      </w:r>
+      <w:proofErr w:type="spellEnd"/>
+      <w:r>
+        <w:rPr>
+          <w:rFonts w:ascii="Courier New" w:hAnsi="Courier New" w:cs="Courier New"/>
+          <w:i/>
           <w:sz w:val="20"/>
           <w:szCs w:val="20"/>
           <w:lang w:val="en-US"/>
         </w:rPr>
         <w:t>/</w:t>
       </w:r>
-      <w:r>
-        <w:rPr>
-          <w:rFonts w:ascii="Courier New" w:hAnsi="Courier New" w:cs="Courier New"/>
-          <w:sz w:val="20"/>
-          <w:szCs w:val="20"/>
-          <w:lang w:val="en-US"/>
-        </w:rPr>
-        <w:t>st</w:t>
-      </w:r>
-      <w:r>
-        <w:rPr>
-          <w:rFonts w:ascii="Courier New" w:hAnsi="Courier New" w:cs="Courier New"/>
-          <w:sz w:val="20"/>
-          <w:szCs w:val="20"/>
-          <w:lang w:val="en-US"/>
-        </w:rPr>
-        <w:t>0 /</w:t>
-      </w:r>
-      <w:proofErr w:type="spellStart"/>
-      <w:r>
-        <w:rPr>
-          <w:rFonts w:ascii="Courier New" w:hAnsi="Courier New" w:cs="Courier New"/>
-          <w:sz w:val="20"/>
-          <w:szCs w:val="20"/>
+      <w:proofErr w:type="spellStart"/>
+      <w:r>
+        <w:rPr>
+          <w:rFonts w:ascii="Courier New" w:hAnsi="Courier New" w:cs="Courier New"/>
+          <w:i/>
+          <w:sz w:val="20"/>
+          <w:szCs w:val="20"/>
+          <w:lang w:val="en-US"/>
+        </w:rPr>
+        <w:t>ltfs</w:t>
+      </w:r>
+      <w:proofErr w:type="spellEnd"/>
+      <w:r>
+        <w:rPr>
+          <w:rFonts w:ascii="Courier New" w:hAnsi="Courier New" w:cs="Courier New"/>
+          <w:sz w:val="20"/>
+          <w:szCs w:val="20"/>
+          <w:lang w:val="en-US"/>
+        </w:rPr>
+        <w:t xml:space="preserve"> </w:t>
+      </w:r>
+      <w:r>
+        <w:rPr>
+          <w:i/>
+          <w:lang w:val="en-US"/>
+        </w:rPr>
+        <w:t xml:space="preserve">  </w:t>
+      </w:r>
+      <w:r>
+        <w:rPr>
+          <w:i/>
+          <w:lang w:val="en-US"/>
+        </w:rPr>
+        <w:t>(mount</w:t>
+      </w:r>
+      <w:r>
+        <w:rPr>
+          <w:i/>
+          <w:lang w:val="en-US"/>
+        </w:rPr>
+        <w:t>s</w:t>
+      </w:r>
+      <w:r>
+        <w:rPr>
+          <w:i/>
+          <w:lang w:val="en-US"/>
+        </w:rPr>
+        <w:t xml:space="preserve"> a LTFS tape inserted into drive st0 to the  local folder /</w:t>
+      </w:r>
+      <w:proofErr w:type="spellStart"/>
+      <w:r>
+        <w:rPr>
+          <w:i/>
           <w:lang w:val="en-US"/>
         </w:rPr>
         <w:t>mnt</w:t>
@@ -721,9 +833,7 @@
       <w:proofErr w:type="spellEnd"/>
       <w:r>
         <w:rPr>
-          <w:rFonts w:ascii="Courier New" w:hAnsi="Courier New" w:cs="Courier New"/>
-          <w:sz w:val="20"/>
-          <w:szCs w:val="20"/>
+          <w:i/>
           <w:lang w:val="en-US"/>
         </w:rPr>
         <w:t>/</w:t>
@@ -731,9 +841,7 @@
       <w:proofErr w:type="spellStart"/>
       <w:r>
         <w:rPr>
-          <w:rFonts w:ascii="Courier New" w:hAnsi="Courier New" w:cs="Courier New"/>
-          <w:sz w:val="20"/>
-          <w:szCs w:val="20"/>
+          <w:i/>
           <w:lang w:val="en-US"/>
         </w:rPr>
         <w:t>ltfs</w:t>
@@ -741,108 +849,53 @@
       <w:proofErr w:type="spellEnd"/>
       <w:r>
         <w:rPr>
-          <w:rFonts w:ascii="Courier New" w:hAnsi="Courier New" w:cs="Courier New"/>
-          <w:sz w:val="20"/>
-          <w:szCs w:val="20"/>
+          <w:i/>
+          <w:lang w:val="en-US"/>
+        </w:rPr>
+        <w:t>)</w:t>
+      </w:r>
+    </w:p>
+    <w:p>
+      <w:pPr>
+        <w:pStyle w:val="Corpodeltesto"/>
+        <w:ind w:left="720"/>
+        <w:rPr>
+          <w:lang w:val="en-US"/>
+        </w:rPr>
+      </w:pPr>
+      <w:r>
+        <w:rPr>
+          <w:lang w:val="en-US"/>
+        </w:rPr>
+        <w:t>Another try is to format a blank tape with a command like</w:t>
+      </w:r>
+      <w:r>
+        <w:rPr>
+          <w:lang w:val="en-US"/>
+        </w:rPr>
+        <w:t>:</w:t>
+      </w:r>
+      <w:r>
+        <w:rPr>
           <w:lang w:val="en-US"/>
         </w:rPr>
         <w:t xml:space="preserve"> </w:t>
       </w:r>
-      <w:r>
-        <w:rPr>
-          <w:i/>
-          <w:lang w:val="en-US"/>
-        </w:rPr>
-        <w:t xml:space="preserve">  </w:t>
-      </w:r>
-      <w:r>
-        <w:rPr>
-          <w:i/>
-          <w:lang w:val="en-US"/>
-        </w:rPr>
-        <w:t>(mount</w:t>
-      </w:r>
-      <w:r>
-        <w:rPr>
-          <w:i/>
-          <w:lang w:val="en-US"/>
-        </w:rPr>
-        <w:t>s</w:t>
-      </w:r>
-      <w:r>
-        <w:rPr>
-          <w:i/>
-          <w:lang w:val="en-US"/>
-        </w:rPr>
-        <w:t xml:space="preserve"> a LTFS tape inserted into drive st0 to the  local folder /</w:t>
-      </w:r>
-      <w:proofErr w:type="spellStart"/>
-      <w:r>
-        <w:rPr>
-          <w:i/>
-          <w:lang w:val="en-US"/>
-        </w:rPr>
-        <w:t>mnt</w:t>
-      </w:r>
-      <w:proofErr w:type="spellEnd"/>
-      <w:r>
-        <w:rPr>
-          <w:i/>
-          <w:lang w:val="en-US"/>
-        </w:rPr>
-        <w:t>/</w:t>
-      </w:r>
-      <w:proofErr w:type="spellStart"/>
-      <w:r>
-        <w:rPr>
-          <w:i/>
-          <w:lang w:val="en-US"/>
-        </w:rPr>
-        <w:t>ltfs</w:t>
-      </w:r>
-      <w:proofErr w:type="spellEnd"/>
-      <w:r>
-        <w:rPr>
-          <w:i/>
-          <w:lang w:val="en-US"/>
-        </w:rPr>
-        <w:t>)</w:t>
-      </w:r>
-    </w:p>
-    <w:p>
-      <w:pPr>
-        <w:pStyle w:val="Corpotesto"/>
+    </w:p>
+    <w:p>
+      <w:pPr>
+        <w:pStyle w:val="Corpodeltesto"/>
         <w:ind w:left="720"/>
         <w:rPr>
-          <w:lang w:val="en-US"/>
-        </w:rPr>
-      </w:pPr>
-      <w:r>
-        <w:rPr>
-          <w:lang w:val="en-US"/>
-        </w:rPr>
-        <w:t>Another try is to format a blank tape with a command like</w:t>
-      </w:r>
-      <w:r>
-        <w:rPr>
-          <w:lang w:val="en-US"/>
-        </w:rPr>
-        <w:t>:</w:t>
-      </w:r>
-    </w:p>
-    <w:p>
-      <w:pPr>
-        <w:pStyle w:val="Corpotesto"/>
-        <w:ind w:left="720"/>
-        <w:rPr>
-          <w:i/>
-          <w:lang w:val="en-US"/>
-        </w:rPr>
-      </w:pPr>
-      <w:proofErr w:type="spellStart"/>
-      <w:r>
-        <w:rPr>
-          <w:rFonts w:ascii="Courier New" w:hAnsi="Courier New" w:cs="Courier New"/>
+          <w:i/>
+          <w:lang w:val="en-US"/>
+        </w:rPr>
+      </w:pPr>
+      <w:proofErr w:type="spellStart"/>
+      <w:r>
+        <w:rPr>
+          <w:rFonts w:ascii="Courier New" w:hAnsi="Courier New" w:cs="Courier New"/>
+          <w:i/>
           <w:sz w:val="20"/>
           <w:szCs w:val="20"/>
           <w:lang w:val="en-US"/>
@@ -853,32 +906,25 @@
       <w:r>
         <w:rPr>
           <w:rFonts w:ascii="Courier New" w:hAnsi="Courier New" w:cs="Courier New"/>
-          <w:sz w:val="20"/>
-          <w:szCs w:val="20"/>
-          <w:lang w:val="en-US"/>
-        </w:rPr>
-        <w:t xml:space="preserve">  -d /</w:t>
-      </w:r>
-      <w:proofErr w:type="spellStart"/>
-      <w:r>
-        <w:rPr>
-          <w:rFonts w:ascii="Courier New" w:hAnsi="Courier New" w:cs="Courier New"/>
-          <w:sz w:val="20"/>
-          <w:szCs w:val="20"/>
-          <w:lang w:val="en-US"/>
-        </w:rPr>
-        <w:t>dev</w:t>
-      </w:r>
-      <w:proofErr w:type="spellEnd"/>
-      <w:r>
-        <w:rPr>
-          <w:rFonts w:ascii="Courier New" w:hAnsi="Courier New" w:cs="Courier New"/>
-          <w:sz w:val="20"/>
-          <w:szCs w:val="20"/>
-          <w:lang w:val="en-US"/>
-        </w:rPr>
-        <w:t>/st0</w:t>
-      </w:r>
+          <w:i/>
+          <w:sz w:val="20"/>
+          <w:szCs w:val="20"/>
+          <w:lang w:val="en-US"/>
+        </w:rPr>
+        <w:t xml:space="preserve">  -d /dev/</w:t>
+      </w:r>
+      <w:proofErr w:type="spellStart"/>
+      <w:r>
+        <w:rPr>
+          <w:rFonts w:ascii="Courier New" w:hAnsi="Courier New" w:cs="Courier New"/>
+          <w:i/>
+          <w:sz w:val="20"/>
+          <w:szCs w:val="20"/>
+          <w:lang w:val="en-US"/>
+        </w:rPr>
+        <w:t>st0</w:t>
+      </w:r>
+      <w:proofErr w:type="spellEnd"/>
       <w:r>
         <w:rPr>
           <w:i/>
@@ -898,7 +944,7 @@
     </w:p>
     <w:p>
       <w:pPr>
-        <w:pStyle w:val="Corpotesto"/>
+        <w:pStyle w:val="Corpodeltesto"/>
         <w:ind w:left="720"/>
         <w:rPr>
           <w:lang w:val="en-US"/>
@@ -907,7 +953,7 @@
     </w:p>
     <w:p>
       <w:pPr>
-        <w:pStyle w:val="Corpotesto"/>
+        <w:pStyle w:val="Corpodeltesto"/>
         <w:numPr>
           <w:ilvl w:val="0"/>
           <w:numId w:val="4"/>
@@ -920,14 +966,13 @@
         <w:rPr>
           <w:lang w:val="en-US"/>
         </w:rPr>
-        <w:t>Check these 3</w:t>
-      </w:r>
-      <w:r>
-        <w:rPr>
-          <w:vertAlign w:val="superscript"/>
-          <w:lang w:val="en-US"/>
-        </w:rPr>
-        <w:t>rd</w:t>
+        <w:t xml:space="preserve">Check these </w:t>
+      </w:r>
+      <w:r>
+        <w:rPr>
+          <w:lang w:val="en-US"/>
+        </w:rPr>
+        <w:t>third</w:t>
       </w:r>
       <w:r>
         <w:rPr>
@@ -938,7 +983,7 @@
     </w:p>
     <w:p>
       <w:pPr>
-        <w:pStyle w:val="Corpotesto"/>
+        <w:pStyle w:val="Corpodeltesto"/>
         <w:numPr>
           <w:ilvl w:val="1"/>
           <w:numId w:val="4"/>
@@ -972,7 +1017,7 @@
     </w:p>
     <w:p>
       <w:pPr>
-        <w:pStyle w:val="Corpotesto"/>
+        <w:pStyle w:val="Corpodeltesto"/>
         <w:numPr>
           <w:ilvl w:val="1"/>
           <w:numId w:val="4"/>
@@ -986,7 +1031,7 @@
         <w:rPr>
           <w:lang w:val="en-US"/>
         </w:rPr>
-        <w:t>p</w:t>
+        <w:t>P</w:t>
       </w:r>
       <w:r>
         <w:rPr>
@@ -1010,7 +1055,7 @@
     </w:p>
     <w:p>
       <w:pPr>
-        <w:pStyle w:val="Corpotesto"/>
+        <w:pStyle w:val="Corpodeltesto"/>
         <w:numPr>
           <w:ilvl w:val="1"/>
           <w:numId w:val="4"/>
@@ -1023,7 +1068,7 @@
         <w:rPr>
           <w:lang w:val="en-US"/>
         </w:rPr>
-        <w:t>a</w:t>
+        <w:t>A</w:t>
       </w:r>
       <w:r>
         <w:rPr>
@@ -1040,7 +1085,7 @@
     </w:p>
     <w:p>
       <w:pPr>
-        <w:pStyle w:val="Corpotesto"/>
+        <w:pStyle w:val="Corpodeltesto"/>
         <w:ind w:left="1080"/>
         <w:rPr>
           <w:lang w:val="en-US"/>
@@ -1050,20 +1095,33 @@
         <w:rPr>
           <w:lang w:val="en-US"/>
         </w:rPr>
-        <w:t>The availability of these commands and services will be however been checked by the install script</w:t>
-      </w:r>
-    </w:p>
-    <w:p>
-      <w:pPr>
-        <w:pStyle w:val="Corpotesto"/>
-        <w:rPr>
-          <w:lang w:val="en-US"/>
-        </w:rPr>
-      </w:pPr>
-    </w:p>
-    <w:p>
-      <w:pPr>
-        <w:pStyle w:val="Corpotesto"/>
+        <w:t xml:space="preserve">The availability of </w:t>
+      </w:r>
+      <w:r>
+        <w:rPr>
+          <w:lang w:val="en-US"/>
+        </w:rPr>
+        <w:t xml:space="preserve">this software </w:t>
+      </w:r>
+      <w:r>
+        <w:rPr>
+          <w:lang w:val="en-US"/>
+        </w:rPr>
+        <w:t>will be checked by the install script</w:t>
+      </w:r>
+    </w:p>
+    <w:p>
+      <w:pPr>
+        <w:pStyle w:val="Corpodeltesto"/>
+        <w:ind w:left="1080"/>
+        <w:rPr>
+          <w:lang w:val="en-US"/>
+        </w:rPr>
+      </w:pPr>
+    </w:p>
+    <w:p>
+      <w:pPr>
+        <w:pStyle w:val="Corpodeltesto"/>
         <w:numPr>
           <w:ilvl w:val="0"/>
           <w:numId w:val="4"/>
@@ -1087,18 +1145,20 @@
     </w:p>
     <w:p>
       <w:pPr>
-        <w:pStyle w:val="Corpotesto"/>
+        <w:pStyle w:val="Corpodeltesto"/>
         <w:ind w:left="720"/>
         <w:rPr>
           <w:rFonts w:ascii="Courier New" w:hAnsi="Courier New" w:cs="Courier New"/>
-          <w:sz w:val="20"/>
-          <w:szCs w:val="20"/>
-          <w:lang w:val="en-US"/>
-        </w:rPr>
-      </w:pPr>
-      <w:r>
-        <w:rPr>
-          <w:rFonts w:ascii="Courier New" w:hAnsi="Courier New" w:cs="Courier New"/>
+          <w:i/>
+          <w:sz w:val="20"/>
+          <w:szCs w:val="20"/>
+          <w:lang w:val="en-US"/>
+        </w:rPr>
+      </w:pPr>
+      <w:r>
+        <w:rPr>
+          <w:rFonts w:ascii="Courier New" w:hAnsi="Courier New" w:cs="Courier New"/>
+          <w:i/>
           <w:sz w:val="20"/>
           <w:szCs w:val="20"/>
           <w:lang w:val="en-US"/>
@@ -1108,7 +1168,7 @@
     </w:p>
     <w:p>
       <w:pPr>
-        <w:pStyle w:val="Corpotesto"/>
+        <w:pStyle w:val="Corpodeltesto"/>
         <w:ind w:left="720" w:firstLine="696"/>
         <w:rPr>
           <w:lang w:val="en-US"/>
@@ -1129,7 +1189,7 @@
     </w:p>
     <w:p>
       <w:pPr>
-        <w:pStyle w:val="Corpotesto"/>
+        <w:pStyle w:val="Corpodeltesto"/>
         <w:numPr>
           <w:ilvl w:val="1"/>
           <w:numId w:val="4"/>
@@ -1147,7 +1207,7 @@
     </w:p>
     <w:p>
       <w:pPr>
-        <w:pStyle w:val="Corpotesto"/>
+        <w:pStyle w:val="Corpodeltesto"/>
         <w:numPr>
           <w:ilvl w:val="2"/>
           <w:numId w:val="5"/>
@@ -1161,7 +1221,6 @@
         <w:rPr>
           <w:lang w:val="en-US"/>
         </w:rPr>
-        <w:lastRenderedPageBreak/>
         <w:t>m</w:t>
       </w:r>
       <w:r>
@@ -1174,7 +1233,7 @@
     </w:p>
     <w:p>
       <w:pPr>
-        <w:pStyle w:val="Corpotesto"/>
+        <w:pStyle w:val="Corpodeltesto"/>
         <w:numPr>
           <w:ilvl w:val="2"/>
           <w:numId w:val="5"/>
@@ -1188,6 +1247,7 @@
         <w:rPr>
           <w:lang w:val="en-US"/>
         </w:rPr>
+        <w:lastRenderedPageBreak/>
         <w:t>m</w:t>
       </w:r>
       <w:r>
@@ -1200,7 +1260,7 @@
     </w:p>
     <w:p>
       <w:pPr>
-        <w:pStyle w:val="Corpotesto"/>
+        <w:pStyle w:val="Corpodeltesto"/>
         <w:numPr>
           <w:ilvl w:val="2"/>
           <w:numId w:val="5"/>
@@ -1226,7 +1286,7 @@
     </w:p>
     <w:p>
       <w:pPr>
-        <w:pStyle w:val="Corpotesto"/>
+        <w:pStyle w:val="Corpodeltesto"/>
         <w:numPr>
           <w:ilvl w:val="2"/>
           <w:numId w:val="5"/>
@@ -1246,7 +1306,7 @@
     </w:p>
     <w:p>
       <w:pPr>
-        <w:pStyle w:val="Corpotesto"/>
+        <w:pStyle w:val="Corpodeltesto"/>
         <w:numPr>
           <w:ilvl w:val="2"/>
           <w:numId w:val="5"/>
@@ -1272,7 +1332,7 @@
     </w:p>
     <w:p>
       <w:pPr>
-        <w:pStyle w:val="Corpotesto"/>
+        <w:pStyle w:val="Corpodeltesto"/>
         <w:numPr>
           <w:ilvl w:val="2"/>
           <w:numId w:val="5"/>
@@ -1304,7 +1364,33 @@
     </w:p>
     <w:p>
       <w:pPr>
-        <w:pStyle w:val="Corpotesto"/>
+        <w:pStyle w:val="Corpodeltesto"/>
+        <w:numPr>
+          <w:ilvl w:val="2"/>
+          <w:numId w:val="5"/>
+        </w:numPr>
+        <w:rPr>
+          <w:lang w:val="en-US"/>
+        </w:rPr>
+      </w:pPr>
+      <w:proofErr w:type="spellStart"/>
+      <w:r>
+        <w:rPr>
+          <w:lang w:val="en-US"/>
+        </w:rPr>
+        <w:t>md5sum</w:t>
+      </w:r>
+      <w:proofErr w:type="spellEnd"/>
+      <w:r>
+        <w:rPr>
+          <w:lang w:val="en-US"/>
+        </w:rPr>
+        <w:t xml:space="preserve"> &amp; sha1sum </w:t>
+      </w:r>
+    </w:p>
+    <w:p>
+      <w:pPr>
+        <w:pStyle w:val="Corpodeltesto"/>
         <w:numPr>
           <w:ilvl w:val="1"/>
           <w:numId w:val="4"/>
@@ -1334,7 +1420,27 @@
         <w:rPr>
           <w:lang w:val="en-US"/>
         </w:rPr>
-        <w:t xml:space="preserve"> system user (if not already existing)</w:t>
+        <w:t xml:space="preserve"> system </w:t>
+      </w:r>
+      <w:bookmarkStart w:id="2" w:name="_GoBack"/>
+      <w:r>
+        <w:rPr>
+          <w:lang w:val="en-US"/>
+        </w:rPr>
+        <w:t>user</w:t>
+      </w:r>
+      <w:r>
+        <w:rPr>
+          <w:lang w:val="en-US"/>
+        </w:rPr>
+        <w:t xml:space="preserve"> </w:t>
+      </w:r>
+      <w:bookmarkEnd w:id="2"/>
+      <w:r>
+        <w:rPr>
+          <w:lang w:val="en-US"/>
+        </w:rPr>
+        <w:t>(if not already existing)</w:t>
       </w:r>
       <w:r>
         <w:rPr>
@@ -1354,7 +1460,7 @@
     </w:p>
     <w:p>
       <w:pPr>
-        <w:pStyle w:val="Corpotesto"/>
+        <w:pStyle w:val="Corpodeltesto"/>
         <w:numPr>
           <w:ilvl w:val="1"/>
           <w:numId w:val="4"/>
@@ -1391,7 +1497,13 @@
         <w:rPr>
           <w:lang w:val="en-US"/>
         </w:rPr>
-        <w:t>postgres</w:t>
+        <w:t>P</w:t>
+      </w:r>
+      <w:r>
+        <w:rPr>
+          <w:lang w:val="en-US"/>
+        </w:rPr>
+        <w:t>ostgres</w:t>
       </w:r>
       <w:r>
         <w:rPr>
@@ -1409,7 +1521,7 @@
     </w:p>
     <w:p>
       <w:pPr>
-        <w:pStyle w:val="Corpotesto"/>
+        <w:pStyle w:val="Corpodeltesto"/>
         <w:numPr>
           <w:ilvl w:val="1"/>
           <w:numId w:val="4"/>
@@ -1429,7 +1541,13 @@
         <w:rPr>
           <w:lang w:val="en-US"/>
         </w:rPr>
-        <w:t>postgres</w:t>
+        <w:t>P</w:t>
+      </w:r>
+      <w:r>
+        <w:rPr>
+          <w:lang w:val="en-US"/>
+        </w:rPr>
+        <w:t>ostgres</w:t>
       </w:r>
       <w:r>
         <w:rPr>
@@ -1447,7 +1565,7 @@
     </w:p>
     <w:p>
       <w:pPr>
-        <w:pStyle w:val="Corpotesto"/>
+        <w:pStyle w:val="Corpodeltesto"/>
         <w:numPr>
           <w:ilvl w:val="1"/>
           <w:numId w:val="4"/>
@@ -1479,7 +1597,7 @@
     </w:p>
     <w:p>
       <w:pPr>
-        <w:pStyle w:val="Corpotesto"/>
+        <w:pStyle w:val="Corpodeltesto"/>
         <w:numPr>
           <w:ilvl w:val="1"/>
           <w:numId w:val="4"/>
@@ -1511,7 +1629,7 @@
     </w:p>
     <w:p>
       <w:pPr>
-        <w:pStyle w:val="Corpotesto"/>
+        <w:pStyle w:val="Corpodeltesto"/>
         <w:numPr>
           <w:ilvl w:val="0"/>
           <w:numId w:val="4"/>
@@ -1524,11 +1642,12 @@
         <w:rPr>
           <w:lang w:val="en-US"/>
         </w:rPr>
-        <w:t xml:space="preserve">Check the script log, stored into file: </w:t>
-      </w:r>
-      <w:r>
-        <w:rPr>
-          <w:rFonts w:ascii="Courier New" w:hAnsi="Courier New" w:cs="Courier New"/>
+        <w:t xml:space="preserve">Check the script log, stored to file: </w:t>
+      </w:r>
+      <w:r>
+        <w:rPr>
+          <w:rFonts w:ascii="Courier New" w:hAnsi="Courier New" w:cs="Courier New"/>
+          <w:i/>
           <w:sz w:val="20"/>
           <w:szCs w:val="20"/>
           <w:lang w:val="en-US"/>
@@ -1539,6 +1658,7 @@
       <w:r>
         <w:rPr>
           <w:rFonts w:ascii="Courier New" w:hAnsi="Courier New" w:cs="Courier New"/>
+          <w:i/>
           <w:sz w:val="20"/>
           <w:szCs w:val="20"/>
           <w:lang w:val="en-US"/>
@@ -1549,36 +1669,29 @@
       <w:r>
         <w:rPr>
           <w:rFonts w:ascii="Courier New" w:hAnsi="Courier New" w:cs="Courier New"/>
-          <w:sz w:val="20"/>
-          <w:szCs w:val="20"/>
-          <w:lang w:val="en-US"/>
-        </w:rPr>
-        <w:t>/</w:t>
-      </w:r>
-      <w:proofErr w:type="spellStart"/>
-      <w:r>
-        <w:rPr>
-          <w:rFonts w:ascii="Courier New" w:hAnsi="Courier New" w:cs="Courier New"/>
-          <w:sz w:val="20"/>
-          <w:szCs w:val="20"/>
-          <w:lang w:val="en-US"/>
-        </w:rPr>
-        <w:t>conf</w:t>
-      </w:r>
-      <w:proofErr w:type="spellEnd"/>
-      <w:r>
-        <w:rPr>
-          <w:rFonts w:ascii="Courier New" w:hAnsi="Courier New" w:cs="Courier New"/>
-          <w:sz w:val="20"/>
-          <w:szCs w:val="20"/>
-          <w:lang w:val="en-US"/>
-        </w:rPr>
-        <w:t>/install.log</w:t>
-      </w:r>
-    </w:p>
-    <w:p>
-      <w:pPr>
-        <w:pStyle w:val="Corpotesto"/>
+          <w:i/>
+          <w:sz w:val="20"/>
+          <w:szCs w:val="20"/>
+          <w:lang w:val="en-US"/>
+        </w:rPr>
+        <w:t>/conf/</w:t>
+      </w:r>
+      <w:proofErr w:type="spellStart"/>
+      <w:r>
+        <w:rPr>
+          <w:rFonts w:ascii="Courier New" w:hAnsi="Courier New" w:cs="Courier New"/>
+          <w:i/>
+          <w:sz w:val="20"/>
+          <w:szCs w:val="20"/>
+          <w:lang w:val="en-US"/>
+        </w:rPr>
+        <w:t>install.log</w:t>
+      </w:r>
+      <w:proofErr w:type="spellEnd"/>
+    </w:p>
+    <w:p>
+      <w:pPr>
+        <w:pStyle w:val="Corpodeltesto"/>
         <w:numPr>
           <w:ilvl w:val="0"/>
           <w:numId w:val="4"/>
@@ -1591,7 +1704,19 @@
         <w:rPr>
           <w:lang w:val="en-US"/>
         </w:rPr>
-        <w:t>Check and in case correct the guessed configuration</w:t>
+        <w:t xml:space="preserve">Check and </w:t>
+      </w:r>
+      <w:r>
+        <w:rPr>
+          <w:lang w:val="en-US"/>
+        </w:rPr>
+        <w:t xml:space="preserve">if necessary </w:t>
+      </w:r>
+      <w:r>
+        <w:rPr>
+          <w:lang w:val="en-US"/>
+        </w:rPr>
+        <w:t>correct the guessed configuration</w:t>
       </w:r>
       <w:r>
         <w:rPr>
@@ -1608,6 +1733,7 @@
       <w:proofErr w:type="spellStart"/>
       <w:r>
         <w:rPr>
+          <w:i/>
           <w:lang w:val="en-US"/>
         </w:rPr>
         <w:t>LTFSArchiverConfiguration</w:t>
@@ -1622,7 +1748,7 @@
     </w:p>
     <w:p>
       <w:pPr>
-        <w:pStyle w:val="Corpotesto"/>
+        <w:pStyle w:val="Corpodeltesto"/>
         <w:numPr>
           <w:ilvl w:val="0"/>
           <w:numId w:val="4"/>
@@ -1654,7 +1780,7 @@
     </w:p>
     <w:p>
       <w:pPr>
-        <w:pStyle w:val="Corpotesto"/>
+        <w:pStyle w:val="Corpodeltesto"/>
         <w:ind w:left="720"/>
         <w:rPr>
           <w:rFonts w:ascii="Courier New" w:hAnsi="Courier New" w:cs="Courier New"/>
@@ -1676,15 +1802,15 @@
     </w:p>
     <w:p>
       <w:pPr>
-        <w:pStyle w:val="Corpotesto"/>
+        <w:pStyle w:val="Corpodeltesto"/>
         <w:rPr>
           <w:lang w:val="en-US"/>
         </w:rPr>
       </w:pPr>
     </w:p>
     <w:sectPr>
-      <w:headerReference w:type="default" r:id="rId9"/>
-      <w:footerReference w:type="default" r:id="rId10"/>
+      <w:headerReference w:type="default" r:id="rId8"/>
+      <w:footerReference w:type="default" r:id="rId9"/>
       <w:pgSz w:w="11906" w:h="16838"/>
       <w:pgMar w:top="1134" w:right="1134" w:bottom="1134" w:left="1134" w:header="720" w:footer="720" w:gutter="0"/>
       <w:cols w:space="720"/>
@@ -1695,7 +1821,7 @@
 </file>
 
 <file path=word/endnotes.xml><?xml version="1.0" encoding="utf-8"?>
-<w:endnotes xmlns:wpc="http://schemas.microsoft.com/office/word/2010/wordprocessingCanvas" xmlns:mc="http://schemas.openxmlformats.org/markup-compatibility/2006" xmlns:o="urn:schemas-microsoft-com:office:office" xmlns:r="http://schemas.openxmlformats.org/officeDocument/2006/relationships" xmlns:m="http://schemas.openxmlformats.org/officeDocument/2006/math" xmlns:v="urn:schemas-microsoft-com:vml" xmlns:wp14="http://schemas.microsoft.com/office/word/2010/wordprocessingDrawing" xmlns:wp="http://schemas.openxmlformats.org/drawingml/2006/wordprocessingDrawing" xmlns:w10="urn:schemas-microsoft-com:office:word" xmlns:w="http://schemas.openxmlformats.org/wordprocessingml/2006/main" xmlns:w14="http://schemas.microsoft.com/office/word/2010/wordml" xmlns:wpg="http://schemas.microsoft.com/office/word/2010/wordprocessingGroup" xmlns:wpi="http://schemas.microsoft.com/office/word/2010/wordprocessingInk" xmlns:wne="http://schemas.microsoft.com/office/word/2006/wordml" xmlns:wps="http://schemas.microsoft.com/office/word/2010/wordprocessingShape" mc:Ignorable="w14 wp14">
+<w:endnotes xmlns:ve="http://schemas.openxmlformats.org/markup-compatibility/2006" xmlns:o="urn:schemas-microsoft-com:office:office" xmlns:r="http://schemas.openxmlformats.org/officeDocument/2006/relationships" xmlns:m="http://schemas.openxmlformats.org/officeDocument/2006/math" xmlns:v="urn:schemas-microsoft-com:vml" xmlns:wp="http://schemas.openxmlformats.org/drawingml/2006/wordprocessingDrawing" xmlns:w10="urn:schemas-microsoft-com:office:word" xmlns:w="http://schemas.openxmlformats.org/wordprocessingml/2006/main" xmlns:wne="http://schemas.microsoft.com/office/word/2006/wordml">
   <w:endnote w:type="separator" w:id="-1">
     <w:p>
       <w:r>
@@ -1714,7 +1840,7 @@
 </file>
 
 <file path=word/footer1.xml><?xml version="1.0" encoding="utf-8"?>
-<w:ftr xmlns:wpc="http://schemas.microsoft.com/office/word/2010/wordprocessingCanvas" xmlns:mc="http://schemas.openxmlformats.org/markup-compatibility/2006" xmlns:o="urn:schemas-microsoft-com:office:office" xmlns:r="http://schemas.openxmlformats.org/officeDocument/2006/relationships" xmlns:m="http://schemas.openxmlformats.org/officeDocument/2006/math" xmlns:v="urn:schemas-microsoft-com:vml" xmlns:wp14="http://schemas.microsoft.com/office/word/2010/wordprocessingDrawing" xmlns:wp="http://schemas.openxmlformats.org/drawingml/2006/wordprocessingDrawing" xmlns:w10="urn:schemas-microsoft-com:office:word" xmlns:w="http://schemas.openxmlformats.org/wordprocessingml/2006/main" xmlns:w14="http://schemas.microsoft.com/office/word/2010/wordml" xmlns:wpg="http://schemas.microsoft.com/office/word/2010/wordprocessingGroup" xmlns:wpi="http://schemas.microsoft.com/office/word/2010/wordprocessingInk" xmlns:wne="http://schemas.microsoft.com/office/word/2006/wordml" xmlns:wps="http://schemas.microsoft.com/office/word/2010/wordprocessingShape" mc:Ignorable="w14 wp14">
+<w:ftr xmlns:ve="http://schemas.openxmlformats.org/markup-compatibility/2006" xmlns:o="urn:schemas-microsoft-com:office:office" xmlns:r="http://schemas.openxmlformats.org/officeDocument/2006/relationships" xmlns:m="http://schemas.openxmlformats.org/officeDocument/2006/math" xmlns:v="urn:schemas-microsoft-com:vml" xmlns:wp="http://schemas.openxmlformats.org/drawingml/2006/wordprocessingDrawing" xmlns:w10="urn:schemas-microsoft-com:office:word" xmlns:w="http://schemas.openxmlformats.org/wordprocessingml/2006/main" xmlns:wne="http://schemas.microsoft.com/office/word/2006/wordml">
   <w:sdt>
     <w:sdtPr>
       <w:id w:val="-1176966261"/>
@@ -1759,7 +1885,7 @@
 </file>
 
 <file path=word/footnotes.xml><?xml version="1.0" encoding="utf-8"?>
-<w:footnotes xmlns:wpc="http://schemas.microsoft.com/office/word/2010/wordprocessingCanvas" xmlns:mc="http://schemas.openxmlformats.org/markup-compatibility/2006" xmlns:o="urn:schemas-microsoft-com:office:office" xmlns:r="http://schemas.openxmlformats.org/officeDocument/2006/relationships" xmlns:m="http://schemas.openxmlformats.org/officeDocument/2006/math" xmlns:v="urn:schemas-microsoft-com:vml" xmlns:wp14="http://schemas.microsoft.com/office/word/2010/wordprocessingDrawing" xmlns:wp="http://schemas.openxmlformats.org/drawingml/2006/wordprocessingDrawing" xmlns:w10="urn:schemas-microsoft-com:office:word" xmlns:w="http://schemas.openxmlformats.org/wordprocessingml/2006/main" xmlns:w14="http://schemas.microsoft.com/office/word/2010/wordml" xmlns:wpg="http://schemas.microsoft.com/office/word/2010/wordprocessingGroup" xmlns:wpi="http://schemas.microsoft.com/office/word/2010/wordprocessingInk" xmlns:wne="http://schemas.microsoft.com/office/word/2006/wordml" xmlns:wps="http://schemas.microsoft.com/office/word/2010/wordprocessingShape" mc:Ignorable="w14 wp14">
+<w:footnotes xmlns:ve="http://schemas.openxmlformats.org/markup-compatibility/2006" xmlns:o="urn:schemas-microsoft-com:office:office" xmlns:r="http://schemas.openxmlformats.org/officeDocument/2006/relationships" xmlns:m="http://schemas.openxmlformats.org/officeDocument/2006/math" xmlns:v="urn:schemas-microsoft-com:vml" xmlns:wp="http://schemas.openxmlformats.org/drawingml/2006/wordprocessingDrawing" xmlns:w10="urn:schemas-microsoft-com:office:word" xmlns:w="http://schemas.openxmlformats.org/wordprocessingml/2006/main" xmlns:wne="http://schemas.microsoft.com/office/word/2006/wordml">
   <w:footnote w:type="separator" w:id="-1">
     <w:p>
       <w:r>
@@ -1778,7 +1904,7 @@
 </file>
 
 <file path=word/header1.xml><?xml version="1.0" encoding="utf-8"?>
-<w:hdr xmlns:wpc="http://schemas.microsoft.com/office/word/2010/wordprocessingCanvas" xmlns:mc="http://schemas.openxmlformats.org/markup-compatibility/2006" xmlns:o="urn:schemas-microsoft-com:office:office" xmlns:r="http://schemas.openxmlformats.org/officeDocument/2006/relationships" xmlns:m="http://schemas.openxmlformats.org/officeDocument/2006/math" xmlns:v="urn:schemas-microsoft-com:vml" xmlns:wp14="http://schemas.microsoft.com/office/word/2010/wordprocessingDrawing" xmlns:wp="http://schemas.openxmlformats.org/drawingml/2006/wordprocessingDrawing" xmlns:w10="urn:schemas-microsoft-com:office:word" xmlns:w="http://schemas.openxmlformats.org/wordprocessingml/2006/main" xmlns:w14="http://schemas.microsoft.com/office/word/2010/wordml" xmlns:wpg="http://schemas.microsoft.com/office/word/2010/wordprocessingGroup" xmlns:wpi="http://schemas.microsoft.com/office/word/2010/wordprocessingInk" xmlns:wne="http://schemas.microsoft.com/office/word/2006/wordml" xmlns:wps="http://schemas.microsoft.com/office/word/2010/wordprocessingShape" mc:Ignorable="w14 wp14">
+<w:hdr xmlns:ve="http://schemas.openxmlformats.org/markup-compatibility/2006" xmlns:o="urn:schemas-microsoft-com:office:office" xmlns:r="http://schemas.openxmlformats.org/officeDocument/2006/relationships" xmlns:m="http://schemas.openxmlformats.org/officeDocument/2006/math" xmlns:v="urn:schemas-microsoft-com:vml" xmlns:wp="http://schemas.openxmlformats.org/drawingml/2006/wordprocessingDrawing" xmlns:w10="urn:schemas-microsoft-com:office:word" xmlns:w="http://schemas.openxmlformats.org/wordprocessingml/2006/main" xmlns:wne="http://schemas.microsoft.com/office/word/2006/wordml">
   <w:p>
     <w:pPr>
       <w:pStyle w:val="Intestazione"/>
@@ -1798,14 +1924,34 @@
       <w:rPr>
         <w:rFonts w:ascii="Arial" w:hAnsi="Arial" w:cs="Arial"/>
       </w:rPr>
-      <w:t xml:space="preserve"> 1.0 - Installation</w:t>
+      <w:t xml:space="preserve"> 1.</w:t>
     </w:r>
+    <w:r>
+      <w:rPr>
+        <w:rFonts w:ascii="Arial" w:hAnsi="Arial" w:cs="Arial"/>
+      </w:rPr>
+      <w:t>1</w:t>
+    </w:r>
+    <w:r>
+      <w:rPr>
+        <w:rFonts w:ascii="Arial" w:hAnsi="Arial" w:cs="Arial"/>
+      </w:rPr>
+      <w:t xml:space="preserve"> - </w:t>
+    </w:r>
+    <w:proofErr w:type="spellStart"/>
+    <w:r>
+      <w:rPr>
+        <w:rFonts w:ascii="Arial" w:hAnsi="Arial" w:cs="Arial"/>
+      </w:rPr>
+      <w:t>Installation</w:t>
+    </w:r>
+    <w:proofErr w:type="spellEnd"/>
   </w:p>
 </w:hdr>
 </file>
 
 <file path=word/numbering.xml><?xml version="1.0" encoding="utf-8"?>
-<w:numbering xmlns:wpc="http://schemas.microsoft.com/office/word/2010/wordprocessingCanvas" xmlns:mc="http://schemas.openxmlformats.org/markup-compatibility/2006" xmlns:o="urn:schemas-microsoft-com:office:office" xmlns:r="http://schemas.openxmlformats.org/officeDocument/2006/relationships" xmlns:m="http://schemas.openxmlformats.org/officeDocument/2006/math" xmlns:v="urn:schemas-microsoft-com:vml" xmlns:wp14="http://schemas.microsoft.com/office/word/2010/wordprocessingDrawing" xmlns:wp="http://schemas.openxmlformats.org/drawingml/2006/wordprocessingDrawing" xmlns:w10="urn:schemas-microsoft-com:office:word" xmlns:w="http://schemas.openxmlformats.org/wordprocessingml/2006/main" xmlns:w14="http://schemas.microsoft.com/office/word/2010/wordml" xmlns:wpg="http://schemas.microsoft.com/office/word/2010/wordprocessingGroup" xmlns:wpi="http://schemas.microsoft.com/office/word/2010/wordprocessingInk" xmlns:wne="http://schemas.microsoft.com/office/word/2006/wordml" xmlns:wps="http://schemas.microsoft.com/office/word/2010/wordprocessingShape" mc:Ignorable="w14 wp14">
+<w:numbering xmlns:ve="http://schemas.openxmlformats.org/markup-compatibility/2006" xmlns:o="urn:schemas-microsoft-com:office:office" xmlns:r="http://schemas.openxmlformats.org/officeDocument/2006/relationships" xmlns:m="http://schemas.openxmlformats.org/officeDocument/2006/math" xmlns:v="urn:schemas-microsoft-com:vml" xmlns:wp="http://schemas.openxmlformats.org/drawingml/2006/wordprocessingDrawing" xmlns:w10="urn:schemas-microsoft-com:office:word" xmlns:w="http://schemas.openxmlformats.org/wordprocessingml/2006/main" xmlns:wne="http://schemas.microsoft.com/office/word/2006/wordml">
   <w:abstractNum w:abstractNumId="0">
     <w:nsid w:val="00000001"/>
     <w:multiLevelType w:val="multilevel"/>
@@ -2209,7 +2355,7 @@
 </file>
 
 <file path=word/styles.xml><?xml version="1.0" encoding="utf-8"?>
-<w:styles xmlns:mc="http://schemas.openxmlformats.org/markup-compatibility/2006" xmlns:r="http://schemas.openxmlformats.org/officeDocument/2006/relationships" xmlns:w="http://schemas.openxmlformats.org/wordprocessingml/2006/main" xmlns:w14="http://schemas.microsoft.com/office/word/2010/wordml" mc:Ignorable="w14">
+<w:styles xmlns:r="http://schemas.openxmlformats.org/officeDocument/2006/relationships" xmlns:w="http://schemas.openxmlformats.org/wordprocessingml/2006/main">
   <w:docDefaults>
     <w:rPrDefault>
       <w:rPr>
@@ -2385,7 +2531,7 @@
   <w:style w:type="paragraph" w:styleId="Titolo1">
     <w:name w:val="heading 1"/>
     <w:basedOn w:val="Normale"/>
-    <w:next w:val="Corpotesto"/>
+    <w:next w:val="Corpodeltesto"/>
     <w:link w:val="Titolo1Carattere"/>
     <w:qFormat/>
     <w:rsid w:val="003D6424"/>
@@ -2405,7 +2551,7 @@
   <w:style w:type="paragraph" w:styleId="Titolo2">
     <w:name w:val="heading 2"/>
     <w:basedOn w:val="Normale"/>
-    <w:next w:val="Corpotesto"/>
+    <w:next w:val="Corpodeltesto"/>
     <w:link w:val="Titolo2Carattere"/>
     <w:qFormat/>
     <w:rsid w:val="003D6424"/>
@@ -2437,6 +2583,7 @@
     <w:uiPriority w:val="99"/>
     <w:semiHidden/>
     <w:unhideWhenUsed/>
+    <w:qFormat/>
     <w:tblPr>
       <w:tblInd w:w="0" w:type="dxa"/>
       <w:tblCellMar>
@@ -2484,19 +2631,19 @@
       <w:lang w:eastAsia="hi-IN" w:bidi="hi-IN"/>
     </w:rPr>
   </w:style>
-  <w:style w:type="paragraph" w:styleId="Corpotesto">
+  <w:style w:type="paragraph" w:styleId="Corpodeltesto">
     <w:name w:val="Body Text"/>
     <w:basedOn w:val="Normale"/>
-    <w:link w:val="CorpotestoCarattere"/>
+    <w:link w:val="CorpodeltestoCarattere"/>
     <w:rsid w:val="003D6424"/>
     <w:pPr>
       <w:spacing w:after="120"/>
     </w:pPr>
   </w:style>
-  <w:style w:type="character" w:customStyle="1" w:styleId="CorpotestoCarattere">
-    <w:name w:val="Corpo testo Carattere"/>
+  <w:style w:type="character" w:customStyle="1" w:styleId="CorpodeltestoCarattere">
+    <w:name w:val="Corpo del testo Carattere"/>
     <w:basedOn w:val="Carpredefinitoparagrafo"/>
-    <w:link w:val="Corpotesto"/>
+    <w:link w:val="Corpodeltesto"/>
     <w:rsid w:val="003D6424"/>
     <w:rPr>
       <w:rFonts w:ascii="Times New Roman" w:eastAsia="SimSun" w:hAnsi="Times New Roman" w:cs="Times New Roman"/>
@@ -3200,7 +3347,7 @@
 </file>
 
 <file path=customXml/itemProps1.xml><?xml version="1.0" encoding="utf-8"?>
-<ds:datastoreItem xmlns:ds="http://schemas.openxmlformats.org/officeDocument/2006/customXml" ds:itemID="{EEC46F0F-0D78-48AF-8810-0D1492C17397}">
+<ds:datastoreItem xmlns:ds="http://schemas.openxmlformats.org/officeDocument/2006/customXml" ds:itemID="{A1474F22-43D3-4F97-B114-657F0C421088}">
   <ds:schemaRefs>
     <ds:schemaRef ds:uri="http://schemas.openxmlformats.org/officeDocument/2006/bibliography"/>
   </ds:schemaRefs>

</xml_diff>